<commit_message>
Commit - modification du 13.06.2017
JDT
internationalisation terminée
</commit_message>
<xml_diff>
--- a/INTERNATIONALISATION/evaluation/Evaluation.docx
+++ b/INTERNATIONALISATION/evaluation/Evaluation.docx
@@ -8,6 +8,9 @@
       </w:pPr>
       <w:r>
         <w:t>Internationalisation – évaluation</w:t>
+      </w:r>
+      <w:r>
+        <w:t xml:space="preserve"> (formative)</w:t>
       </w:r>
     </w:p>
     <w:p/>
@@ -39,15 +42,7 @@
         <w:t>, d’une adresse mail, d’un pseudo, et d’</w:t>
       </w:r>
       <w:r>
-        <w:t>un mot de passe à confirmer (</w:t>
-      </w:r>
-      <w:proofErr w:type="spellStart"/>
-      <w:r>
-        <w:t>mdp</w:t>
-      </w:r>
-      <w:proofErr w:type="spellEnd"/>
-      <w:r>
-        <w:t xml:space="preserve"> 2x).</w:t>
+        <w:t>un mot de passe à confirmer (mdp 2x).</w:t>
       </w:r>
     </w:p>
     <w:p>
@@ -57,71 +52,12 @@
       <w:r>
         <w:t>Bouton soumettre aura pour effet :</w:t>
       </w:r>
+      <w:bookmarkStart w:id="0" w:name="_GoBack"/>
+      <w:bookmarkEnd w:id="0"/>
     </w:p>
     <w:p>
       <w:pPr>
         <w:pStyle w:val="Corpsdetexte"/>
-      </w:pPr>
-      <w:r>
-        <w:t xml:space="preserve">Créer une </w:t>
-      </w:r>
-      <w:proofErr w:type="spellStart"/>
-      <w:r>
-        <w:t>Messagebox</w:t>
-      </w:r>
-      <w:proofErr w:type="spellEnd"/>
-      <w:r>
-        <w:t xml:space="preserve"> avec toutes les informations</w:t>
-      </w:r>
-    </w:p>
-    <w:p>
-      <w:pPr>
-        <w:pStyle w:val="Corpsdetexte"/>
-      </w:pPr>
-    </w:p>
-    <w:p>
-      <w:pPr>
-        <w:pStyle w:val="Corpsdetexte"/>
-      </w:pPr>
-      <w:r>
-        <w:t>(</w:t>
-      </w:r>
-      <w:r>
-        <w:t>Facultatif</w:t>
-      </w:r>
-      <w:r>
-        <w:t>)</w:t>
-      </w:r>
-    </w:p>
-    <w:p>
-      <w:pPr>
-        <w:pStyle w:val="Corpsdetexte"/>
-      </w:pPr>
-      <w:r>
-        <w:t>Le programme devra par la suite envoyer un message à l’adresse mail avec le pseudo, et la fin du mot de passe (3 derniers caractères)</w:t>
-      </w:r>
-    </w:p>
-    <w:p>
-      <w:pPr>
-        <w:pStyle w:val="Corpsdetexte"/>
-      </w:pPr>
-    </w:p>
-    <w:p>
-      <w:pPr>
-        <w:pStyle w:val="Corpsdetexte"/>
-        <w:ind w:left="0"/>
-      </w:pPr>
-      <w:r>
-        <w:t>Une capture d’écran vous est fournie pour vous aider à faire le mail</w:t>
-      </w:r>
-      <w:r>
-        <w:tab/>
-      </w:r>
-    </w:p>
-    <w:p>
-      <w:pPr>
-        <w:pStyle w:val="Corpsdetexte"/>
-        <w:ind w:left="0"/>
       </w:pPr>
       <w:r>
         <w:rPr>
@@ -129,8 +65,8 @@
         </w:rPr>
         <w:drawing>
           <wp:inline distT="0" distB="0" distL="0" distR="0">
-            <wp:extent cx="5759450" cy="4344670"/>
-            <wp:effectExtent l="0" t="0" r="0" b="0"/>
+            <wp:extent cx="4725059" cy="2162477"/>
+            <wp:effectExtent l="0" t="0" r="0" b="9525"/>
             <wp:docPr id="1" name="Image 1"/>
             <wp:cNvGraphicFramePr>
               <a:graphicFrameLocks xmlns:a="http://schemas.openxmlformats.org/drawingml/2006/main" noChangeAspect="1"/>
@@ -157,7 +93,7 @@
                   <pic:spPr>
                     <a:xfrm>
                       <a:off x="0" y="0"/>
-                      <a:ext cx="5759450" cy="4344670"/>
+                      <a:ext cx="4725059" cy="2162477"/>
                     </a:xfrm>
                     <a:prstGeom prst="rect">
                       <a:avLst/>
@@ -173,54 +109,14 @@
     <w:p>
       <w:pPr>
         <w:pStyle w:val="Corpsdetexte"/>
-        <w:ind w:left="0"/>
       </w:pPr>
       <w:r>
-        <w:t xml:space="preserve">Pour l’envoie il vous faut obligatoirement une adresse </w:t>
-      </w:r>
-      <w:proofErr w:type="spellStart"/>
-      <w:r>
-        <w:t>gmail</w:t>
-      </w:r>
-      <w:proofErr w:type="spellEnd"/>
-      <w:r>
-        <w:t>.</w:t>
+        <w:t>Voici ce que devra contenir la messageBox</w:t>
       </w:r>
     </w:p>
-    <w:p>
-      <w:pPr>
-        <w:pStyle w:val="Corpsdetexte"/>
-        <w:ind w:left="0"/>
-      </w:pPr>
-      <w:r>
-        <w:t xml:space="preserve">Adresse qui peut être utilisée : - </w:t>
-      </w:r>
-      <w:hyperlink r:id="rId9" w:history="1">
-        <w:r>
-          <w:rPr>
-            <w:rStyle w:val="Lienhypertexte"/>
-          </w:rPr>
-          <w:t>evaluationinternationalisation@gmail.com</w:t>
-        </w:r>
-      </w:hyperlink>
-    </w:p>
-    <w:p>
-      <w:pPr>
-        <w:pStyle w:val="Corpsdetexte"/>
-        <w:numPr>
-          <w:ilvl w:val="0"/>
-          <w:numId w:val="48"/>
-        </w:numPr>
-      </w:pPr>
-      <w:r>
-        <w:t>Mot de passe : .Etml-44</w:t>
-      </w:r>
-      <w:bookmarkStart w:id="0" w:name="_GoBack"/>
-      <w:bookmarkEnd w:id="0"/>
-    </w:p>
     <w:sectPr>
-      <w:headerReference w:type="default" r:id="rId10"/>
-      <w:footerReference w:type="default" r:id="rId11"/>
+      <w:headerReference w:type="default" r:id="rId9"/>
+      <w:footerReference w:type="default" r:id="rId10"/>
       <w:pgSz w:w="11906" w:h="16838" w:code="9"/>
       <w:pgMar w:top="1418" w:right="1418" w:bottom="1418" w:left="1418" w:header="709" w:footer="709" w:gutter="0"/>
       <w:cols w:space="708"/>
@@ -686,7 +582,7 @@
               <w:noProof/>
               <w:szCs w:val="16"/>
             </w:rPr>
-            <w:t>12.06.2017 16:12</w:t>
+            <w:t>13.06.2017 13:32</w:t>
           </w:r>
           <w:r>
             <w:rPr>
@@ -898,7 +794,7 @@
         <v:path o:extrusionok="f" gradientshapeok="t" o:connecttype="rect"/>
         <o:lock v:ext="edit" aspectratio="t"/>
       </v:shapetype>
-      <v:shape id="_x0000_i1026" type="#_x0000_t75" style="width:11.25pt;height:11.25pt" o:bullet="t">
+      <v:shape id="_x0000_i1026" type="#_x0000_t75" style="width:10.9pt;height:10.9pt" o:bullet="t">
         <v:imagedata r:id="rId1" o:title="BD10263_"/>
       </v:shape>
     </w:pict>
@@ -6029,7 +5925,7 @@
 </file>
 
 <file path=customXml/itemProps1.xml><?xml version="1.0" encoding="utf-8"?>
-<ds:datastoreItem xmlns:ds="http://schemas.openxmlformats.org/officeDocument/2006/customXml" ds:itemID="{CDDC8688-EFC5-4A0A-A37F-A4EADA496AC0}">
+<ds:datastoreItem xmlns:ds="http://schemas.openxmlformats.org/officeDocument/2006/customXml" ds:itemID="{2F81EEB5-E470-4D8F-A26E-FA02E236124A}">
   <ds:schemaRefs>
     <ds:schemaRef ds:uri="http://schemas.openxmlformats.org/officeDocument/2006/bibliography"/>
   </ds:schemaRefs>

</xml_diff>